<commit_message>
Updated correlation analysis report.
</commit_message>
<xml_diff>
--- a/Correlation-Analysis/correlation-analysis-report.docx
+++ b/Correlation-Analysis/correlation-analysis-report.docx
@@ -36,7 +36,24 @@
     </w:p>
     <w:p>
       <w:r>
-        <w:t>Both the Product moment correlation coefficient and Spearman Rank correlation were calculated between each pair of attributes. This data has been visualised by colour coding the strength of the correlation – red represents negative correlation, white represents no correlation, and green represents positive correlation. The colours fade in to each other to indicate the strength of the correlation. The darker the colour, the more strongly correlated it is. It should be noted that, to make the colour gradients more distinct, the darkest colours do not necessarily represent strong correlation but rather represent the strongest correlation in the data set.</w:t>
+        <w:t>Correlation was</w:t>
+      </w:r>
+      <w:r>
+        <w:t xml:space="preserve"> calculated between each pair of attributes.</w:t>
+      </w:r>
+      <w:r>
+        <w:t xml:space="preserve"> All attributes, </w:t>
+      </w:r>
+      <w:proofErr w:type="gramStart"/>
+      <w:r>
+        <w:t>with the exception of</w:t>
+      </w:r>
+      <w:proofErr w:type="gramEnd"/>
+      <w:r>
+        <w:t xml:space="preserve"> the three SCORAD attributes, have been logged and normalised during pre-processing.</w:t>
+      </w:r>
+      <w:r>
+        <w:t xml:space="preserve"> This data has been visualised by colour coding the strength of the correlation – red represents negative correlation, white represents no correlation, and green represents positive correlation. The colours fade in to each other to indicate the strength of the correlation. The darker the colour, the more strongly correlated it is. It should be noted that, to make the colour gradients more distinct, the darkest colours do not necessarily represent strong correlation but rather represent the strongest correlation in the data set.</w:t>
       </w:r>
       <w:r>
         <w:t xml:space="preserve"> </w:t>
@@ -145,6 +162,76 @@
       </w:pPr>
       <w:r>
         <w:rPr>
+          <w:noProof/>
+        </w:rPr>
+        <w:drawing>
+          <wp:anchor distT="0" distB="0" distL="114300" distR="114300" simplePos="0" relativeHeight="251658240" behindDoc="0" locked="0" layoutInCell="1" allowOverlap="1" wp14:anchorId="6E1A9670" wp14:editId="3ED44C9D">
+            <wp:simplePos x="0" y="0"/>
+            <wp:positionH relativeFrom="margin">
+              <wp:align>center</wp:align>
+            </wp:positionH>
+            <wp:positionV relativeFrom="paragraph">
+              <wp:posOffset>800100</wp:posOffset>
+            </wp:positionV>
+            <wp:extent cx="3285495" cy="3240000"/>
+            <wp:effectExtent l="0" t="0" r="0" b="0"/>
+            <wp:wrapTopAndBottom/>
+            <wp:docPr id="1" name="Picture 1" descr="C:\Users\Rohan\AppData\Local\Microsoft\Windows\INetCache\Content.Word\objSCORAD-vs-IL2.jpg"/>
+            <wp:cNvGraphicFramePr>
+              <a:graphicFrameLocks xmlns:a="http://schemas.openxmlformats.org/drawingml/2006/main" noChangeAspect="1"/>
+            </wp:cNvGraphicFramePr>
+            <a:graphic xmlns:a="http://schemas.openxmlformats.org/drawingml/2006/main">
+              <a:graphicData uri="http://schemas.openxmlformats.org/drawingml/2006/picture">
+                <pic:pic xmlns:pic="http://schemas.openxmlformats.org/drawingml/2006/picture">
+                  <pic:nvPicPr>
+                    <pic:cNvPr id="0" name="Picture 1" descr="C:\Users\Rohan\AppData\Local\Microsoft\Windows\INetCache\Content.Word\objSCORAD-vs-IL2.jpg"/>
+                    <pic:cNvPicPr>
+                      <a:picLocks noChangeAspect="1" noChangeArrowheads="1"/>
+                    </pic:cNvPicPr>
+                  </pic:nvPicPr>
+                  <pic:blipFill rotWithShape="1">
+                    <a:blip r:embed="rId5">
+                      <a:extLst>
+                        <a:ext uri="{28A0092B-C50C-407E-A947-70E740481C1C}">
+                          <a14:useLocalDpi xmlns:a14="http://schemas.microsoft.com/office/drawing/2010/main" val="0"/>
+                        </a:ext>
+                      </a:extLst>
+                    </a:blip>
+                    <a:srcRect l="32686" r="32411"/>
+                    <a:stretch/>
+                  </pic:blipFill>
+                  <pic:spPr bwMode="auto">
+                    <a:xfrm>
+                      <a:off x="0" y="0"/>
+                      <a:ext cx="3285495" cy="3240000"/>
+                    </a:xfrm>
+                    <a:prstGeom prst="rect">
+                      <a:avLst/>
+                    </a:prstGeom>
+                    <a:noFill/>
+                    <a:ln>
+                      <a:noFill/>
+                    </a:ln>
+                    <a:extLst>
+                      <a:ext uri="{53640926-AAD7-44D8-BBD7-CCE9431645EC}">
+                        <a14:shadowObscured xmlns:a14="http://schemas.microsoft.com/office/drawing/2010/main"/>
+                      </a:ext>
+                    </a:extLst>
+                  </pic:spPr>
+                </pic:pic>
+              </a:graphicData>
+            </a:graphic>
+            <wp14:sizeRelH relativeFrom="page">
+              <wp14:pctWidth>0</wp14:pctWidth>
+            </wp14:sizeRelH>
+            <wp14:sizeRelV relativeFrom="page">
+              <wp14:pctHeight>0</wp14:pctHeight>
+            </wp14:sizeRelV>
+          </wp:anchor>
+        </w:drawing>
+      </w:r>
+      <w:r>
+        <w:rPr>
           <w:szCs w:val="24"/>
         </w:rPr>
         <w:t xml:space="preserve">The combined </w:t>
@@ -175,52 +262,51 @@
         </w:rPr>
         <w:t>was IL_2 which had a product moment correlation coefficient of -0.4019.</w:t>
       </w:r>
+      <w:r>
+        <w:rPr>
+          <w:szCs w:val="24"/>
+        </w:rPr>
+        <w:t xml:space="preserve"> However, as shown in the graph below, this does not indicate clear correlation between the two.</w:t>
+      </w:r>
     </w:p>
     <w:p>
       <w:pPr>
         <w:spacing w:after="0"/>
-        <w:rPr>
-          <w:szCs w:val="24"/>
-        </w:rPr>
-      </w:pPr>
+      </w:pPr>
+    </w:p>
+    <w:p>
+      <w:pPr>
+        <w:pStyle w:val="Subtitle"/>
+        <w:rPr>
+          <w:szCs w:val="24"/>
+        </w:rPr>
+      </w:pPr>
+      <w:proofErr w:type="spellStart"/>
+      <w:r>
+        <w:lastRenderedPageBreak/>
+        <w:t>Lesional</w:t>
+      </w:r>
+      <w:proofErr w:type="spellEnd"/>
+      <w:r>
+        <w:t xml:space="preserve"> data</w:t>
+      </w:r>
+      <w:r>
+        <w:t>:</w:t>
+      </w:r>
     </w:p>
     <w:p>
       <w:pPr>
         <w:spacing w:after="0"/>
-        <w:rPr>
-          <w:szCs w:val="24"/>
-        </w:rPr>
-      </w:pPr>
-    </w:p>
-    <w:p>
-      <w:pPr>
-        <w:pStyle w:val="Subtitle"/>
-      </w:pPr>
+      </w:pPr>
+      <w:r>
+        <w:t xml:space="preserve">After pre-processing, the </w:t>
+      </w:r>
       <w:proofErr w:type="spellStart"/>
       <w:r>
-        <w:t>Lesional</w:t>
+        <w:t>lesional</w:t>
       </w:r>
       <w:proofErr w:type="spellEnd"/>
       <w:r>
-        <w:t xml:space="preserve"> data</w:t>
-      </w:r>
-      <w:r>
-        <w:t>:</w:t>
-      </w:r>
-    </w:p>
-    <w:p>
-      <w:pPr>
-        <w:spacing w:after="0"/>
-      </w:pPr>
-      <w:r>
-        <w:t xml:space="preserve">After pre-processing, the </w:t>
-      </w:r>
-      <w:proofErr w:type="spellStart"/>
-      <w:r>
-        <w:t>lesional</w:t>
-      </w:r>
-      <w:proofErr w:type="spellEnd"/>
-      <w:r>
         <w:t xml:space="preserve"> data contained only 17 </w:t>
       </w:r>
       <w:r>
@@ -229,38 +315,6 @@
       <w:r>
         <w:t>.</w:t>
       </w:r>
-    </w:p>
-    <w:p>
-      <w:pPr>
-        <w:spacing w:after="0"/>
-      </w:pPr>
-    </w:p>
-    <w:p>
-      <w:pPr>
-        <w:spacing w:after="0"/>
-      </w:pPr>
-      <w:r>
-        <w:t xml:space="preserve">In the </w:t>
-      </w:r>
-      <w:proofErr w:type="spellStart"/>
-      <w:r>
-        <w:t>lesional</w:t>
-      </w:r>
-      <w:proofErr w:type="spellEnd"/>
-      <w:r>
-        <w:t xml:space="preserve"> data, the</w:t>
-      </w:r>
-      <w:r>
-        <w:t xml:space="preserve"> strongest correlation to objective SCORAD was with MIP_1_1. Between these two, the product moment correlation coeffici</w:t>
-      </w:r>
-      <w:r>
-        <w:t>ent was 0.68237.</w:t>
-      </w:r>
-    </w:p>
-    <w:p>
-      <w:pPr>
-        <w:spacing w:after="0"/>
-      </w:pPr>
     </w:p>
     <w:p>
       <w:pPr>
@@ -268,6 +322,178 @@
       </w:pPr>
       <w:bookmarkStart w:id="0" w:name="_GoBack"/>
       <w:bookmarkEnd w:id="0"/>
+    </w:p>
+    <w:p>
+      <w:pPr>
+        <w:spacing w:after="0"/>
+      </w:pPr>
+      <w:r>
+        <w:rPr>
+          <w:noProof/>
+        </w:rPr>
+        <w:drawing>
+          <wp:anchor distT="0" distB="0" distL="114300" distR="114300" simplePos="0" relativeHeight="251659263" behindDoc="0" locked="0" layoutInCell="1" allowOverlap="1" wp14:anchorId="1E5C3EC8" wp14:editId="08192F08">
+            <wp:simplePos x="0" y="0"/>
+            <wp:positionH relativeFrom="margin">
+              <wp:align>center</wp:align>
+            </wp:positionH>
+            <wp:positionV relativeFrom="paragraph">
+              <wp:posOffset>457835</wp:posOffset>
+            </wp:positionV>
+            <wp:extent cx="3107711" cy="3240000"/>
+            <wp:effectExtent l="0" t="0" r="0" b="0"/>
+            <wp:wrapTopAndBottom/>
+            <wp:docPr id="4" name="Picture 4" descr="C:\Users\Rohan\AppData\Local\Microsoft\Windows\INetCache\Content.Word\objSCORAD-vs-mip11.jpg"/>
+            <wp:cNvGraphicFramePr>
+              <a:graphicFrameLocks xmlns:a="http://schemas.openxmlformats.org/drawingml/2006/main" noChangeAspect="1"/>
+            </wp:cNvGraphicFramePr>
+            <a:graphic xmlns:a="http://schemas.openxmlformats.org/drawingml/2006/main">
+              <a:graphicData uri="http://schemas.openxmlformats.org/drawingml/2006/picture">
+                <pic:pic xmlns:pic="http://schemas.openxmlformats.org/drawingml/2006/picture">
+                  <pic:nvPicPr>
+                    <pic:cNvPr id="0" name="Picture 1" descr="C:\Users\Rohan\AppData\Local\Microsoft\Windows\INetCache\Content.Word\objSCORAD-vs-mip11.jpg"/>
+                    <pic:cNvPicPr>
+                      <a:picLocks noChangeAspect="1" noChangeArrowheads="1"/>
+                    </pic:cNvPicPr>
+                  </pic:nvPicPr>
+                  <pic:blipFill rotWithShape="1">
+                    <a:blip r:embed="rId6" cstate="print">
+                      <a:extLst>
+                        <a:ext uri="{28A0092B-C50C-407E-A947-70E740481C1C}">
+                          <a14:useLocalDpi xmlns:a14="http://schemas.microsoft.com/office/drawing/2010/main" val="0"/>
+                        </a:ext>
+                      </a:extLst>
+                    </a:blip>
+                    <a:srcRect l="25791" r="25018"/>
+                    <a:stretch/>
+                  </pic:blipFill>
+                  <pic:spPr bwMode="auto">
+                    <a:xfrm>
+                      <a:off x="0" y="0"/>
+                      <a:ext cx="3107711" cy="3240000"/>
+                    </a:xfrm>
+                    <a:prstGeom prst="rect">
+                      <a:avLst/>
+                    </a:prstGeom>
+                    <a:noFill/>
+                    <a:ln>
+                      <a:noFill/>
+                    </a:ln>
+                    <a:extLst>
+                      <a:ext uri="{53640926-AAD7-44D8-BBD7-CCE9431645EC}">
+                        <a14:shadowObscured xmlns:a14="http://schemas.microsoft.com/office/drawing/2010/main"/>
+                      </a:ext>
+                    </a:extLst>
+                  </pic:spPr>
+                </pic:pic>
+              </a:graphicData>
+            </a:graphic>
+            <wp14:sizeRelH relativeFrom="page">
+              <wp14:pctWidth>0</wp14:pctWidth>
+            </wp14:sizeRelH>
+            <wp14:sizeRelV relativeFrom="page">
+              <wp14:pctHeight>0</wp14:pctHeight>
+            </wp14:sizeRelV>
+          </wp:anchor>
+        </w:drawing>
+      </w:r>
+      <w:r>
+        <w:t xml:space="preserve">In the </w:t>
+      </w:r>
+      <w:proofErr w:type="spellStart"/>
+      <w:r>
+        <w:t>lesional</w:t>
+      </w:r>
+      <w:proofErr w:type="spellEnd"/>
+      <w:r>
+        <w:t xml:space="preserve"> data, the</w:t>
+      </w:r>
+      <w:r>
+        <w:t xml:space="preserve"> strongest correlation to objective SCORAD was with MIP_1_1. Between these two, the product moment correlation coeffici</w:t>
+      </w:r>
+      <w:r>
+        <w:t>ent was 0.68237.</w:t>
+      </w:r>
+    </w:p>
+    <w:p>
+      <w:pPr>
+        <w:spacing w:after="0"/>
+      </w:pPr>
+    </w:p>
+    <w:p>
+      <w:pPr>
+        <w:spacing w:after="0"/>
+      </w:pPr>
+      <w:r>
+        <w:rPr>
+          <w:noProof/>
+        </w:rPr>
+        <w:drawing>
+          <wp:anchor distT="0" distB="0" distL="114300" distR="114300" simplePos="0" relativeHeight="251660288" behindDoc="0" locked="0" layoutInCell="1" allowOverlap="1" wp14:anchorId="4E08637F" wp14:editId="4A2DB027">
+            <wp:simplePos x="0" y="0"/>
+            <wp:positionH relativeFrom="margin">
+              <wp:align>center</wp:align>
+            </wp:positionH>
+            <wp:positionV relativeFrom="paragraph">
+              <wp:posOffset>308610</wp:posOffset>
+            </wp:positionV>
+            <wp:extent cx="3120782" cy="3240000"/>
+            <wp:effectExtent l="0" t="0" r="3810" b="0"/>
+            <wp:wrapTopAndBottom/>
+            <wp:docPr id="2" name="Picture 2" descr="C:\Users\Rohan\AppData\Local\Microsoft\Windows\INetCache\Content.Word\totNMFL-vs-IL8.jpg"/>
+            <wp:cNvGraphicFramePr>
+              <a:graphicFrameLocks xmlns:a="http://schemas.openxmlformats.org/drawingml/2006/main" noChangeAspect="1"/>
+            </wp:cNvGraphicFramePr>
+            <a:graphic xmlns:a="http://schemas.openxmlformats.org/drawingml/2006/main">
+              <a:graphicData uri="http://schemas.openxmlformats.org/drawingml/2006/picture">
+                <pic:pic xmlns:pic="http://schemas.openxmlformats.org/drawingml/2006/picture">
+                  <pic:nvPicPr>
+                    <pic:cNvPr id="0" name="Picture 3" descr="C:\Users\Rohan\AppData\Local\Microsoft\Windows\INetCache\Content.Word\totNMFL-vs-IL8.jpg"/>
+                    <pic:cNvPicPr>
+                      <a:picLocks noChangeAspect="1" noChangeArrowheads="1"/>
+                    </pic:cNvPicPr>
+                  </pic:nvPicPr>
+                  <pic:blipFill rotWithShape="1">
+                    <a:blip r:embed="rId7">
+                      <a:extLst>
+                        <a:ext uri="{28A0092B-C50C-407E-A947-70E740481C1C}">
+                          <a14:useLocalDpi xmlns:a14="http://schemas.microsoft.com/office/drawing/2010/main" val="0"/>
+                        </a:ext>
+                      </a:extLst>
+                    </a:blip>
+                    <a:srcRect l="34174" r="33089"/>
+                    <a:stretch/>
+                  </pic:blipFill>
+                  <pic:spPr bwMode="auto">
+                    <a:xfrm>
+                      <a:off x="0" y="0"/>
+                      <a:ext cx="3120782" cy="3240000"/>
+                    </a:xfrm>
+                    <a:prstGeom prst="rect">
+                      <a:avLst/>
+                    </a:prstGeom>
+                    <a:noFill/>
+                    <a:ln>
+                      <a:noFill/>
+                    </a:ln>
+                    <a:extLst>
+                      <a:ext uri="{53640926-AAD7-44D8-BBD7-CCE9431645EC}">
+                        <a14:shadowObscured xmlns:a14="http://schemas.microsoft.com/office/drawing/2010/main"/>
+                      </a:ext>
+                    </a:extLst>
+                  </pic:spPr>
+                </pic:pic>
+              </a:graphicData>
+            </a:graphic>
+            <wp14:sizeRelH relativeFrom="page">
+              <wp14:pctWidth>0</wp14:pctWidth>
+            </wp14:sizeRelH>
+            <wp14:sizeRelV relativeFrom="page">
+              <wp14:pctHeight>0</wp14:pctHeight>
+            </wp14:sizeRelV>
+          </wp:anchor>
+        </w:drawing>
+      </w:r>
       <w:r>
         <w:t xml:space="preserve">There was also evidence of negative correlation </w:t>
       </w:r>
@@ -283,6 +509,62 @@
         <w:t>.</w:t>
       </w:r>
     </w:p>
+    <w:p/>
+    <w:p>
+      <w:pPr>
+        <w:rPr>
+          <w:rFonts w:eastAsiaTheme="minorEastAsia"/>
+          <w:b/>
+          <w:color w:val="7F7F7F" w:themeColor="text1" w:themeTint="80"/>
+          <w:sz w:val="28"/>
+        </w:rPr>
+      </w:pPr>
+      <w:r>
+        <w:br w:type="page"/>
+      </w:r>
+    </w:p>
+    <w:p>
+      <w:pPr>
+        <w:pStyle w:val="Subtitle"/>
+      </w:pPr>
+      <w:r>
+        <w:lastRenderedPageBreak/>
+        <w:t>Full data:</w:t>
+      </w:r>
+    </w:p>
+    <w:p>
+      <w:r>
+        <w:t>Full correlation data between attributes can be found in the excel spreadsheet. The data set has been divided up into non-</w:t>
+      </w:r>
+      <w:proofErr w:type="spellStart"/>
+      <w:r>
+        <w:t>lesional</w:t>
+      </w:r>
+      <w:proofErr w:type="spellEnd"/>
+      <w:r>
+        <w:t xml:space="preserve"> data for AD patients only, non-</w:t>
+      </w:r>
+      <w:proofErr w:type="spellStart"/>
+      <w:r>
+        <w:t>lesional</w:t>
+      </w:r>
+      <w:proofErr w:type="spellEnd"/>
+      <w:r>
+        <w:t xml:space="preserve"> combined data, and </w:t>
+      </w:r>
+      <w:proofErr w:type="spellStart"/>
+      <w:r>
+        <w:t>lesional</w:t>
+      </w:r>
+      <w:proofErr w:type="spellEnd"/>
+      <w:r>
+        <w:t xml:space="preserve"> data for AD patients. For each of these, both the product moment correlation coefficients and the Spearman rank correlation coefficients have been calculated </w:t>
+      </w:r>
+      <w:r>
+        <w:t>between each pair of attributes.</w:t>
+      </w:r>
+    </w:p>
+    <w:p/>
     <w:p/>
     <w:sectPr>
       <w:pgSz w:w="11908" w:h="16833" w:code="9"/>
@@ -1072,7 +1354,7 @@
 </file>
 
 <file path=customXml/itemProps1.xml><?xml version="1.0" encoding="utf-8"?>
-<ds:datastoreItem xmlns:ds="http://schemas.openxmlformats.org/officeDocument/2006/customXml" ds:itemID="{85074A48-D0F6-4D50-B6B9-7428D1D31EC1}">
+<ds:datastoreItem xmlns:ds="http://schemas.openxmlformats.org/officeDocument/2006/customXml" ds:itemID="{69B72FE1-06DA-48A2-A840-E5C666603353}">
   <ds:schemaRefs>
     <ds:schemaRef ds:uri="http://schemas.openxmlformats.org/officeDocument/2006/bibliography"/>
   </ds:schemaRefs>

</xml_diff>